<commit_message>
rozszerzenie pliku dokumentacji word
</commit_message>
<xml_diff>
--- a/Dokumentacja.docx
+++ b/Dokumentacja.docx
@@ -19,7 +19,27 @@
         <w:t>Twórcy: Arkadiusz Błasiak, Adam Krawczyk</w:t>
       </w:r>
     </w:p>
-    <w:p/>
+    <w:p>
+      <w:r>
+        <w:t xml:space="preserve">Link do strony projektu na </w:t>
+      </w:r>
+      <w:proofErr w:type="spellStart"/>
+      <w:r>
+        <w:t>githubie</w:t>
+      </w:r>
+      <w:proofErr w:type="spellEnd"/>
+      <w:r>
+        <w:t xml:space="preserve">: </w:t>
+      </w:r>
+      <w:hyperlink r:id="rId6" w:history="1">
+        <w:r>
+          <w:rPr>
+            <w:rStyle w:val="Hipercze"/>
+          </w:rPr>
+          <w:t>https://github.com/Manamo101/Symulator-pola-bitwy</w:t>
+        </w:r>
+      </w:hyperlink>
+    </w:p>
     <w:p>
       <w:pPr>
         <w:rPr>
@@ -152,7 +172,23 @@
           <w:sz w:val="24"/>
           <w:szCs w:val="24"/>
         </w:rPr>
-        <w:t xml:space="preserve">Konfiguracja armii polega na wybraniu jej liczebności oraz liczby jej szeregów, do której osoba przyporządkować będzie mogła jedną z dostępnych jednostek. Symulacja będzie przebiegać w sposób turowy, gdzie każda jednostka będzie (jeśli to tylko możliwe) poruszać się oraz atakować. </w:t>
+        <w:t xml:space="preserve">Konfiguracja armii polega na wybraniu jej liczebności oraz liczby jej szeregów, do której osoba przyporządkować będzie mogła jedną z dostępnych jednostek. Symulacja będzie przebiegać w sposób </w:t>
+      </w:r>
+      <w:proofErr w:type="spellStart"/>
+      <w:r>
+        <w:rPr>
+          <w:sz w:val="24"/>
+          <w:szCs w:val="24"/>
+        </w:rPr>
+        <w:t>turowy</w:t>
+      </w:r>
+      <w:proofErr w:type="spellEnd"/>
+      <w:r>
+        <w:rPr>
+          <w:sz w:val="24"/>
+          <w:szCs w:val="24"/>
+        </w:rPr>
+        <w:t xml:space="preserve">, gdzie każda jednostka będzie (jeśli to tylko możliwe) poruszać się oraz atakować. </w:t>
       </w:r>
       <w:r>
         <w:rPr>
@@ -233,7 +269,23 @@
           <w:sz w:val="24"/>
           <w:szCs w:val="24"/>
         </w:rPr>
-        <w:t>Projekt zawiera 6 klas w tym klasę abstrakcyjną oraz Klasę typu enum.</w:t>
+        <w:t xml:space="preserve">Projekt zawiera 6 klas w tym klasę abstrakcyjną oraz Klasę typu </w:t>
+      </w:r>
+      <w:proofErr w:type="spellStart"/>
+      <w:r>
+        <w:rPr>
+          <w:sz w:val="24"/>
+          <w:szCs w:val="24"/>
+        </w:rPr>
+        <w:t>enum</w:t>
+      </w:r>
+      <w:proofErr w:type="spellEnd"/>
+      <w:r>
+        <w:rPr>
+          <w:sz w:val="24"/>
+          <w:szCs w:val="24"/>
+        </w:rPr>
+        <w:t>.</w:t>
       </w:r>
     </w:p>
     <w:p>
@@ -303,6 +355,7 @@
         </w:rPr>
         <w:t xml:space="preserve">, oraz dodatkowo klasa </w:t>
       </w:r>
+      <w:proofErr w:type="spellStart"/>
       <w:r>
         <w:rPr>
           <w:i/>
@@ -312,6 +365,7 @@
         </w:rPr>
         <w:t>LekkaPiechota</w:t>
       </w:r>
+      <w:proofErr w:type="spellEnd"/>
       <w:r>
         <w:rPr>
           <w:sz w:val="24"/>
@@ -376,7 +430,23 @@
           <w:sz w:val="24"/>
           <w:szCs w:val="24"/>
         </w:rPr>
-        <w:t>Użyte w klasach zmienne posiadają widoczność typu private, podobnie rzecz ma się z metodami o ile nie są one wywoływane przez inne obiekty. W tym przypadku metody te są typu public.</w:t>
+        <w:t xml:space="preserve">Użyte w klasach zmienne posiadają widoczność typu </w:t>
+      </w:r>
+      <w:proofErr w:type="spellStart"/>
+      <w:r>
+        <w:rPr>
+          <w:sz w:val="24"/>
+          <w:szCs w:val="24"/>
+        </w:rPr>
+        <w:t>private</w:t>
+      </w:r>
+      <w:proofErr w:type="spellEnd"/>
+      <w:r>
+        <w:rPr>
+          <w:sz w:val="24"/>
+          <w:szCs w:val="24"/>
+        </w:rPr>
+        <w:t>, podobnie rzecz ma się z metodami o ile nie są one wywoływane przez inne obiekty. W tym przypadku metody te są typu public.</w:t>
       </w:r>
     </w:p>
     <w:p>
@@ -543,6 +613,7 @@
         </w:rPr>
         <w:t xml:space="preserve">W projekcie został zaimplementowany interfejs </w:t>
       </w:r>
+      <w:proofErr w:type="spellStart"/>
       <w:r>
         <w:rPr>
           <w:i/>
@@ -552,6 +623,7 @@
         </w:rPr>
         <w:t>ParametryJednostek</w:t>
       </w:r>
+      <w:proofErr w:type="spellEnd"/>
       <w:r>
         <w:rPr>
           <w:sz w:val="24"/>
@@ -590,12 +662,918 @@
     </w:p>
     <w:p>
       <w:pPr>
-        <w:pStyle w:val="Akapitzlist"/>
-        <w:rPr>
-          <w:sz w:val="24"/>
-          <w:szCs w:val="24"/>
-        </w:rPr>
-      </w:pPr>
+        <w:rPr>
+          <w:sz w:val="32"/>
+          <w:szCs w:val="32"/>
+        </w:rPr>
+      </w:pPr>
+      <w:r>
+        <w:rPr>
+          <w:sz w:val="32"/>
+          <w:szCs w:val="32"/>
+        </w:rPr>
+        <w:t>Link do dokumentacji kodu źródłowego:</w:t>
+      </w:r>
+    </w:p>
+    <w:p>
+      <w:hyperlink r:id="rId7" w:history="1">
+        <w:r>
+          <w:rPr>
+            <w:rStyle w:val="Hipercze"/>
+          </w:rPr>
+          <w:t>https://htmlpreview.github.io/?https://github.com/Manamo101/Symulator-pola-bitwy/blob/documetation/Dokumentacja-htm</w:t>
+        </w:r>
+        <w:r>
+          <w:rPr>
+            <w:rStyle w:val="Hipercze"/>
+          </w:rPr>
+          <w:t>l</w:t>
+        </w:r>
+        <w:r>
+          <w:rPr>
+            <w:rStyle w:val="Hipercze"/>
+          </w:rPr>
+          <w:t>/org/example/package-summary.html</w:t>
+        </w:r>
+      </w:hyperlink>
+    </w:p>
+    <w:p>
+      <w:pPr>
+        <w:jc w:val="center"/>
+        <w:rPr>
+          <w:sz w:val="48"/>
+          <w:szCs w:val="48"/>
+        </w:rPr>
+      </w:pPr>
+      <w:r>
+        <w:rPr>
+          <w:sz w:val="48"/>
+          <w:szCs w:val="48"/>
+        </w:rPr>
+        <w:lastRenderedPageBreak/>
+        <w:t>Diagramy</w:t>
+      </w:r>
+    </w:p>
+    <w:p>
+      <w:pPr>
+        <w:rPr>
+          <w:sz w:val="32"/>
+          <w:szCs w:val="32"/>
+        </w:rPr>
+      </w:pPr>
+      <w:r>
+        <w:rPr>
+          <w:sz w:val="32"/>
+          <w:szCs w:val="32"/>
+        </w:rPr>
+        <w:t>Karty CRC</w:t>
+      </w:r>
+    </w:p>
+    <w:p>
+      <w:pPr>
+        <w:rPr>
+          <w:sz w:val="32"/>
+          <w:szCs w:val="32"/>
+        </w:rPr>
+      </w:pPr>
+      <w:r>
+        <w:rPr>
+          <w:noProof/>
+          <w:sz w:val="32"/>
+          <w:szCs w:val="32"/>
+        </w:rPr>
+        <w:drawing>
+          <wp:inline distT="0" distB="0" distL="0" distR="0" wp14:anchorId="112379E4" wp14:editId="437A50C5">
+            <wp:extent cx="7078980" cy="7467600"/>
+            <wp:effectExtent l="0" t="0" r="7620" b="0"/>
+            <wp:docPr id="1800246497" name="Obraz 1"/>
+            <wp:cNvGraphicFramePr>
+              <a:graphicFrameLocks xmlns:a="http://schemas.openxmlformats.org/drawingml/2006/main" noChangeAspect="1"/>
+            </wp:cNvGraphicFramePr>
+            <a:graphic xmlns:a="http://schemas.openxmlformats.org/drawingml/2006/main">
+              <a:graphicData uri="http://schemas.openxmlformats.org/drawingml/2006/picture">
+                <pic:pic xmlns:pic="http://schemas.openxmlformats.org/drawingml/2006/picture">
+                  <pic:nvPicPr>
+                    <pic:cNvPr id="0" name="Picture 1"/>
+                    <pic:cNvPicPr>
+                      <a:picLocks noChangeAspect="1" noChangeArrowheads="1"/>
+                    </pic:cNvPicPr>
+                  </pic:nvPicPr>
+                  <pic:blipFill>
+                    <a:blip r:embed="rId8" cstate="print">
+                      <a:extLst>
+                        <a:ext uri="{28A0092B-C50C-407E-A947-70E740481C1C}">
+                          <a14:useLocalDpi xmlns:a14="http://schemas.microsoft.com/office/drawing/2010/main" val="0"/>
+                        </a:ext>
+                      </a:extLst>
+                    </a:blip>
+                    <a:srcRect/>
+                    <a:stretch>
+                      <a:fillRect/>
+                    </a:stretch>
+                  </pic:blipFill>
+                  <pic:spPr bwMode="auto">
+                    <a:xfrm>
+                      <a:off x="0" y="0"/>
+                      <a:ext cx="7099476" cy="7489221"/>
+                    </a:xfrm>
+                    <a:prstGeom prst="rect">
+                      <a:avLst/>
+                    </a:prstGeom>
+                    <a:noFill/>
+                    <a:ln>
+                      <a:noFill/>
+                    </a:ln>
+                  </pic:spPr>
+                </pic:pic>
+              </a:graphicData>
+            </a:graphic>
+          </wp:inline>
+        </w:drawing>
+      </w:r>
+    </w:p>
+    <w:p>
+      <w:pPr>
+        <w:rPr>
+          <w:sz w:val="32"/>
+          <w:szCs w:val="32"/>
+        </w:rPr>
+      </w:pPr>
+    </w:p>
+    <w:p>
+      <w:pPr>
+        <w:rPr>
+          <w:sz w:val="32"/>
+          <w:szCs w:val="32"/>
+        </w:rPr>
+      </w:pPr>
+      <w:r>
+        <w:rPr>
+          <w:sz w:val="32"/>
+          <w:szCs w:val="32"/>
+        </w:rPr>
+        <w:lastRenderedPageBreak/>
+        <w:t>Diagram Klas</w:t>
+      </w:r>
+    </w:p>
+    <w:p>
+      <w:pPr>
+        <w:rPr>
+          <w:sz w:val="32"/>
+          <w:szCs w:val="32"/>
+        </w:rPr>
+      </w:pPr>
+      <w:r>
+        <w:rPr>
+          <w:noProof/>
+        </w:rPr>
+        <w:drawing>
+          <wp:inline distT="0" distB="0" distL="0" distR="0" wp14:anchorId="2E2DA9C1" wp14:editId="0E450266">
+            <wp:extent cx="6499860" cy="3633244"/>
+            <wp:effectExtent l="0" t="0" r="0" b="5715"/>
+            <wp:docPr id="1708917067" name="Obraz 2" descr="Obraz zawierający tekst, zrzut ekranu, Oprogramowanie multimedialne, oprogramowanie&#10;&#10;Opis wygenerowany automatycznie"/>
+            <wp:cNvGraphicFramePr>
+              <a:graphicFrameLocks xmlns:a="http://schemas.openxmlformats.org/drawingml/2006/main" noChangeAspect="1"/>
+            </wp:cNvGraphicFramePr>
+            <a:graphic xmlns:a="http://schemas.openxmlformats.org/drawingml/2006/main">
+              <a:graphicData uri="http://schemas.openxmlformats.org/drawingml/2006/picture">
+                <pic:pic xmlns:pic="http://schemas.openxmlformats.org/drawingml/2006/picture">
+                  <pic:nvPicPr>
+                    <pic:cNvPr id="1708917067" name="Obraz 2" descr="Obraz zawierający tekst, zrzut ekranu, Oprogramowanie multimedialne, oprogramowanie&#10;&#10;Opis wygenerowany automatycznie"/>
+                    <pic:cNvPicPr>
+                      <a:picLocks noChangeAspect="1" noChangeArrowheads="1"/>
+                    </pic:cNvPicPr>
+                  </pic:nvPicPr>
+                  <pic:blipFill>
+                    <a:blip r:embed="rId9" cstate="print">
+                      <a:extLst>
+                        <a:ext uri="{28A0092B-C50C-407E-A947-70E740481C1C}">
+                          <a14:useLocalDpi xmlns:a14="http://schemas.microsoft.com/office/drawing/2010/main" val="0"/>
+                        </a:ext>
+                      </a:extLst>
+                    </a:blip>
+                    <a:srcRect/>
+                    <a:stretch>
+                      <a:fillRect/>
+                    </a:stretch>
+                  </pic:blipFill>
+                  <pic:spPr bwMode="auto">
+                    <a:xfrm>
+                      <a:off x="0" y="0"/>
+                      <a:ext cx="6519779" cy="3644378"/>
+                    </a:xfrm>
+                    <a:prstGeom prst="rect">
+                      <a:avLst/>
+                    </a:prstGeom>
+                    <a:noFill/>
+                    <a:ln>
+                      <a:noFill/>
+                    </a:ln>
+                  </pic:spPr>
+                </pic:pic>
+              </a:graphicData>
+            </a:graphic>
+          </wp:inline>
+        </w:drawing>
+      </w:r>
+    </w:p>
+    <w:p>
+      <w:pPr>
+        <w:rPr>
+          <w:sz w:val="32"/>
+          <w:szCs w:val="32"/>
+        </w:rPr>
+      </w:pPr>
+      <w:r>
+        <w:rPr>
+          <w:sz w:val="32"/>
+          <w:szCs w:val="32"/>
+        </w:rPr>
+        <w:t>Diagram Obiektów</w:t>
+      </w:r>
+    </w:p>
+    <w:p>
+      <w:pPr>
+        <w:rPr>
+          <w:noProof/>
+        </w:rPr>
+      </w:pPr>
+      <w:r>
+        <w:rPr>
+          <w:noProof/>
+        </w:rPr>
+        <w:drawing>
+          <wp:inline distT="0" distB="0" distL="0" distR="0" wp14:anchorId="617F47B7" wp14:editId="405366B0">
+            <wp:extent cx="7633334" cy="4061460"/>
+            <wp:effectExtent l="0" t="0" r="0" b="0"/>
+            <wp:docPr id="1082464237" name="Obraz 5" descr="Obraz zawierający szkic, diagram, Rysunek techniczny, Plan&#10;&#10;Opis wygenerowany automatycznie"/>
+            <wp:cNvGraphicFramePr>
+              <a:graphicFrameLocks xmlns:a="http://schemas.openxmlformats.org/drawingml/2006/main" noChangeAspect="1"/>
+            </wp:cNvGraphicFramePr>
+            <a:graphic xmlns:a="http://schemas.openxmlformats.org/drawingml/2006/main">
+              <a:graphicData uri="http://schemas.openxmlformats.org/drawingml/2006/picture">
+                <pic:pic xmlns:pic="http://schemas.openxmlformats.org/drawingml/2006/picture">
+                  <pic:nvPicPr>
+                    <pic:cNvPr id="1082464237" name="Obraz 5" descr="Obraz zawierający szkic, diagram, Rysunek techniczny, Plan&#10;&#10;Opis wygenerowany automatycznie"/>
+                    <pic:cNvPicPr>
+                      <a:picLocks noChangeAspect="1" noChangeArrowheads="1"/>
+                    </pic:cNvPicPr>
+                  </pic:nvPicPr>
+                  <pic:blipFill rotWithShape="1">
+                    <a:blip r:embed="rId10" cstate="print">
+                      <a:extLst>
+                        <a:ext uri="{28A0092B-C50C-407E-A947-70E740481C1C}">
+                          <a14:useLocalDpi xmlns:a14="http://schemas.microsoft.com/office/drawing/2010/main" val="0"/>
+                        </a:ext>
+                      </a:extLst>
+                    </a:blip>
+                    <a:srcRect l="994" t="245" r="-11676" b="56213"/>
+                    <a:stretch/>
+                  </pic:blipFill>
+                  <pic:spPr bwMode="auto">
+                    <a:xfrm>
+                      <a:off x="0" y="0"/>
+                      <a:ext cx="7651100" cy="4070913"/>
+                    </a:xfrm>
+                    <a:prstGeom prst="rect">
+                      <a:avLst/>
+                    </a:prstGeom>
+                    <a:noFill/>
+                    <a:ln>
+                      <a:noFill/>
+                    </a:ln>
+                    <a:extLst>
+                      <a:ext uri="{53640926-AAD7-44D8-BBD7-CCE9431645EC}">
+                        <a14:shadowObscured xmlns:a14="http://schemas.microsoft.com/office/drawing/2010/main"/>
+                      </a:ext>
+                    </a:extLst>
+                  </pic:spPr>
+                </pic:pic>
+              </a:graphicData>
+            </a:graphic>
+          </wp:inline>
+        </w:drawing>
+      </w:r>
+    </w:p>
+    <w:p>
+      <w:pPr>
+        <w:rPr>
+          <w:sz w:val="32"/>
+          <w:szCs w:val="32"/>
+        </w:rPr>
+      </w:pPr>
+      <w:r>
+        <w:rPr>
+          <w:sz w:val="32"/>
+          <w:szCs w:val="32"/>
+        </w:rPr>
+        <w:lastRenderedPageBreak/>
+        <w:t>Diagram przypadku użycia</w:t>
+      </w:r>
+    </w:p>
+    <w:p>
+      <w:pPr>
+        <w:rPr>
+          <w:sz w:val="32"/>
+          <w:szCs w:val="32"/>
+        </w:rPr>
+      </w:pPr>
+      <w:r>
+        <w:rPr>
+          <w:noProof/>
+        </w:rPr>
+        <w:drawing>
+          <wp:inline distT="0" distB="0" distL="0" distR="0" wp14:anchorId="46709C98" wp14:editId="69345453">
+            <wp:extent cx="6554703" cy="2872740"/>
+            <wp:effectExtent l="0" t="0" r="0" b="3810"/>
+            <wp:docPr id="1795169077" name="Obraz 4" descr="Obraz zawierający tekst, diagram, zrzut ekranu, Czcionka&#10;&#10;Opis wygenerowany automatycznie"/>
+            <wp:cNvGraphicFramePr>
+              <a:graphicFrameLocks xmlns:a="http://schemas.openxmlformats.org/drawingml/2006/main" noChangeAspect="1"/>
+            </wp:cNvGraphicFramePr>
+            <a:graphic xmlns:a="http://schemas.openxmlformats.org/drawingml/2006/main">
+              <a:graphicData uri="http://schemas.openxmlformats.org/drawingml/2006/picture">
+                <pic:pic xmlns:pic="http://schemas.openxmlformats.org/drawingml/2006/picture">
+                  <pic:nvPicPr>
+                    <pic:cNvPr id="1795169077" name="Obraz 4" descr="Obraz zawierający tekst, diagram, zrzut ekranu, Czcionka&#10;&#10;Opis wygenerowany automatycznie"/>
+                    <pic:cNvPicPr>
+                      <a:picLocks noChangeAspect="1" noChangeArrowheads="1"/>
+                    </pic:cNvPicPr>
+                  </pic:nvPicPr>
+                  <pic:blipFill>
+                    <a:blip r:embed="rId11">
+                      <a:extLst>
+                        <a:ext uri="{28A0092B-C50C-407E-A947-70E740481C1C}">
+                          <a14:useLocalDpi xmlns:a14="http://schemas.microsoft.com/office/drawing/2010/main" val="0"/>
+                        </a:ext>
+                      </a:extLst>
+                    </a:blip>
+                    <a:srcRect/>
+                    <a:stretch>
+                      <a:fillRect/>
+                    </a:stretch>
+                  </pic:blipFill>
+                  <pic:spPr bwMode="auto">
+                    <a:xfrm>
+                      <a:off x="0" y="0"/>
+                      <a:ext cx="6562734" cy="2876260"/>
+                    </a:xfrm>
+                    <a:prstGeom prst="rect">
+                      <a:avLst/>
+                    </a:prstGeom>
+                    <a:noFill/>
+                    <a:ln>
+                      <a:noFill/>
+                    </a:ln>
+                  </pic:spPr>
+                </pic:pic>
+              </a:graphicData>
+            </a:graphic>
+          </wp:inline>
+        </w:drawing>
+      </w:r>
+    </w:p>
+    <w:p>
+      <w:pPr>
+        <w:tabs>
+          <w:tab w:val="left" w:pos="3840"/>
+        </w:tabs>
+        <w:jc w:val="both"/>
+        <w:rPr>
+          <w:sz w:val="32"/>
+          <w:szCs w:val="32"/>
+        </w:rPr>
+      </w:pPr>
+    </w:p>
+    <w:p>
+      <w:pPr>
+        <w:tabs>
+          <w:tab w:val="left" w:pos="3840"/>
+        </w:tabs>
+        <w:jc w:val="both"/>
+        <w:rPr>
+          <w:sz w:val="32"/>
+          <w:szCs w:val="32"/>
+        </w:rPr>
+      </w:pPr>
+    </w:p>
+    <w:p>
+      <w:pPr>
+        <w:tabs>
+          <w:tab w:val="left" w:pos="3840"/>
+        </w:tabs>
+        <w:jc w:val="both"/>
+        <w:rPr>
+          <w:sz w:val="32"/>
+          <w:szCs w:val="32"/>
+        </w:rPr>
+      </w:pPr>
+    </w:p>
+    <w:p>
+      <w:pPr>
+        <w:tabs>
+          <w:tab w:val="left" w:pos="3840"/>
+        </w:tabs>
+        <w:jc w:val="both"/>
+        <w:rPr>
+          <w:sz w:val="32"/>
+          <w:szCs w:val="32"/>
+        </w:rPr>
+      </w:pPr>
+    </w:p>
+    <w:p>
+      <w:pPr>
+        <w:tabs>
+          <w:tab w:val="left" w:pos="3840"/>
+        </w:tabs>
+        <w:jc w:val="both"/>
+        <w:rPr>
+          <w:sz w:val="32"/>
+          <w:szCs w:val="32"/>
+        </w:rPr>
+      </w:pPr>
+    </w:p>
+    <w:p>
+      <w:pPr>
+        <w:tabs>
+          <w:tab w:val="left" w:pos="3840"/>
+        </w:tabs>
+        <w:jc w:val="both"/>
+        <w:rPr>
+          <w:sz w:val="32"/>
+          <w:szCs w:val="32"/>
+        </w:rPr>
+      </w:pPr>
+    </w:p>
+    <w:p>
+      <w:pPr>
+        <w:tabs>
+          <w:tab w:val="left" w:pos="3840"/>
+        </w:tabs>
+        <w:jc w:val="both"/>
+        <w:rPr>
+          <w:sz w:val="32"/>
+          <w:szCs w:val="32"/>
+        </w:rPr>
+      </w:pPr>
+    </w:p>
+    <w:p>
+      <w:pPr>
+        <w:tabs>
+          <w:tab w:val="left" w:pos="3840"/>
+        </w:tabs>
+        <w:jc w:val="both"/>
+        <w:rPr>
+          <w:sz w:val="32"/>
+          <w:szCs w:val="32"/>
+        </w:rPr>
+      </w:pPr>
+    </w:p>
+    <w:p>
+      <w:pPr>
+        <w:tabs>
+          <w:tab w:val="left" w:pos="3840"/>
+        </w:tabs>
+        <w:jc w:val="both"/>
+        <w:rPr>
+          <w:sz w:val="32"/>
+          <w:szCs w:val="32"/>
+        </w:rPr>
+      </w:pPr>
+    </w:p>
+    <w:p>
+      <w:pPr>
+        <w:tabs>
+          <w:tab w:val="left" w:pos="3840"/>
+        </w:tabs>
+        <w:jc w:val="both"/>
+        <w:rPr>
+          <w:sz w:val="32"/>
+          <w:szCs w:val="32"/>
+        </w:rPr>
+      </w:pPr>
+    </w:p>
+    <w:p>
+      <w:pPr>
+        <w:tabs>
+          <w:tab w:val="left" w:pos="3840"/>
+        </w:tabs>
+        <w:jc w:val="both"/>
+        <w:rPr>
+          <w:sz w:val="32"/>
+          <w:szCs w:val="32"/>
+        </w:rPr>
+      </w:pPr>
+    </w:p>
+    <w:p>
+      <w:pPr>
+        <w:tabs>
+          <w:tab w:val="left" w:pos="3840"/>
+        </w:tabs>
+        <w:jc w:val="both"/>
+        <w:rPr>
+          <w:sz w:val="32"/>
+          <w:szCs w:val="32"/>
+        </w:rPr>
+      </w:pPr>
+    </w:p>
+    <w:p>
+      <w:pPr>
+        <w:tabs>
+          <w:tab w:val="left" w:pos="3840"/>
+        </w:tabs>
+        <w:jc w:val="both"/>
+        <w:rPr>
+          <w:sz w:val="32"/>
+          <w:szCs w:val="32"/>
+        </w:rPr>
+      </w:pPr>
+    </w:p>
+    <w:p>
+      <w:pPr>
+        <w:tabs>
+          <w:tab w:val="left" w:pos="3840"/>
+        </w:tabs>
+        <w:jc w:val="both"/>
+        <w:rPr>
+          <w:sz w:val="32"/>
+          <w:szCs w:val="32"/>
+        </w:rPr>
+      </w:pPr>
+    </w:p>
+    <w:p>
+      <w:pPr>
+        <w:tabs>
+          <w:tab w:val="left" w:pos="3840"/>
+        </w:tabs>
+        <w:jc w:val="both"/>
+        <w:rPr>
+          <w:sz w:val="32"/>
+          <w:szCs w:val="32"/>
+        </w:rPr>
+      </w:pPr>
+    </w:p>
+    <w:p>
+      <w:pPr>
+        <w:tabs>
+          <w:tab w:val="left" w:pos="3840"/>
+        </w:tabs>
+        <w:jc w:val="both"/>
+        <w:rPr>
+          <w:sz w:val="32"/>
+          <w:szCs w:val="32"/>
+        </w:rPr>
+      </w:pPr>
+      <w:r>
+        <w:rPr>
+          <w:sz w:val="32"/>
+          <w:szCs w:val="32"/>
+        </w:rPr>
+        <w:lastRenderedPageBreak/>
+        <w:t>Diagram Aktywności</w:t>
+      </w:r>
+    </w:p>
+    <w:p>
+      <w:pPr>
+        <w:tabs>
+          <w:tab w:val="left" w:pos="3840"/>
+        </w:tabs>
+        <w:jc w:val="both"/>
+        <w:rPr>
+          <w:sz w:val="32"/>
+          <w:szCs w:val="32"/>
+        </w:rPr>
+      </w:pPr>
+      <w:r>
+        <w:rPr>
+          <w:noProof/>
+        </w:rPr>
+        <w:drawing>
+          <wp:inline distT="0" distB="0" distL="0" distR="0" wp14:anchorId="03A49E2B" wp14:editId="451550D1">
+            <wp:extent cx="5760720" cy="6849745"/>
+            <wp:effectExtent l="0" t="0" r="0" b="8255"/>
+            <wp:docPr id="1131444314" name="Obraz 6" descr="Obraz zawierający tekst, diagram, szkic, Plan&#10;&#10;Opis wygenerowany automatycznie"/>
+            <wp:cNvGraphicFramePr>
+              <a:graphicFrameLocks xmlns:a="http://schemas.openxmlformats.org/drawingml/2006/main" noChangeAspect="1"/>
+            </wp:cNvGraphicFramePr>
+            <a:graphic xmlns:a="http://schemas.openxmlformats.org/drawingml/2006/main">
+              <a:graphicData uri="http://schemas.openxmlformats.org/drawingml/2006/picture">
+                <pic:pic xmlns:pic="http://schemas.openxmlformats.org/drawingml/2006/picture">
+                  <pic:nvPicPr>
+                    <pic:cNvPr id="1131444314" name="Obraz 6" descr="Obraz zawierający tekst, diagram, szkic, Plan&#10;&#10;Opis wygenerowany automatycznie"/>
+                    <pic:cNvPicPr>
+                      <a:picLocks noChangeAspect="1" noChangeArrowheads="1"/>
+                    </pic:cNvPicPr>
+                  </pic:nvPicPr>
+                  <pic:blipFill>
+                    <a:blip r:embed="rId12">
+                      <a:extLst>
+                        <a:ext uri="{28A0092B-C50C-407E-A947-70E740481C1C}">
+                          <a14:useLocalDpi xmlns:a14="http://schemas.microsoft.com/office/drawing/2010/main" val="0"/>
+                        </a:ext>
+                      </a:extLst>
+                    </a:blip>
+                    <a:srcRect/>
+                    <a:stretch>
+                      <a:fillRect/>
+                    </a:stretch>
+                  </pic:blipFill>
+                  <pic:spPr bwMode="auto">
+                    <a:xfrm>
+                      <a:off x="0" y="0"/>
+                      <a:ext cx="5760720" cy="6849745"/>
+                    </a:xfrm>
+                    <a:prstGeom prst="rect">
+                      <a:avLst/>
+                    </a:prstGeom>
+                    <a:noFill/>
+                    <a:ln>
+                      <a:noFill/>
+                    </a:ln>
+                  </pic:spPr>
+                </pic:pic>
+              </a:graphicData>
+            </a:graphic>
+          </wp:inline>
+        </w:drawing>
+      </w:r>
+    </w:p>
+    <w:p>
+      <w:pPr>
+        <w:tabs>
+          <w:tab w:val="left" w:pos="3840"/>
+        </w:tabs>
+        <w:jc w:val="both"/>
+        <w:rPr>
+          <w:sz w:val="32"/>
+          <w:szCs w:val="32"/>
+        </w:rPr>
+      </w:pPr>
+    </w:p>
+    <w:p>
+      <w:pPr>
+        <w:tabs>
+          <w:tab w:val="left" w:pos="3840"/>
+        </w:tabs>
+        <w:jc w:val="both"/>
+        <w:rPr>
+          <w:sz w:val="32"/>
+          <w:szCs w:val="32"/>
+        </w:rPr>
+      </w:pPr>
+    </w:p>
+    <w:p>
+      <w:pPr>
+        <w:tabs>
+          <w:tab w:val="left" w:pos="3840"/>
+        </w:tabs>
+        <w:jc w:val="both"/>
+        <w:rPr>
+          <w:sz w:val="32"/>
+          <w:szCs w:val="32"/>
+        </w:rPr>
+      </w:pPr>
+    </w:p>
+    <w:p>
+      <w:pPr>
+        <w:tabs>
+          <w:tab w:val="left" w:pos="3840"/>
+        </w:tabs>
+        <w:jc w:val="both"/>
+        <w:rPr>
+          <w:sz w:val="32"/>
+          <w:szCs w:val="32"/>
+        </w:rPr>
+      </w:pPr>
+    </w:p>
+    <w:p>
+      <w:pPr>
+        <w:tabs>
+          <w:tab w:val="left" w:pos="3840"/>
+        </w:tabs>
+        <w:jc w:val="both"/>
+        <w:rPr>
+          <w:sz w:val="32"/>
+          <w:szCs w:val="32"/>
+        </w:rPr>
+      </w:pPr>
+      <w:r>
+        <w:rPr>
+          <w:sz w:val="32"/>
+          <w:szCs w:val="32"/>
+        </w:rPr>
+        <w:lastRenderedPageBreak/>
+        <w:t>Diagram Sekwencji</w:t>
+      </w:r>
+    </w:p>
+    <w:p>
+      <w:pPr>
+        <w:tabs>
+          <w:tab w:val="left" w:pos="3840"/>
+        </w:tabs>
+        <w:jc w:val="both"/>
+        <w:rPr>
+          <w:sz w:val="32"/>
+          <w:szCs w:val="32"/>
+        </w:rPr>
+      </w:pPr>
+      <w:r>
+        <w:rPr>
+          <w:noProof/>
+        </w:rPr>
+        <w:drawing>
+          <wp:inline distT="0" distB="0" distL="0" distR="0" wp14:anchorId="40AA2249" wp14:editId="7FA7FEDA">
+            <wp:extent cx="6156647" cy="6697980"/>
+            <wp:effectExtent l="0" t="0" r="0" b="7620"/>
+            <wp:docPr id="974933454" name="Obraz 7" descr="Obraz zawierający tekst, diagram, linia, Równolegle&#10;&#10;Opis wygenerowany automatycznie"/>
+            <wp:cNvGraphicFramePr>
+              <a:graphicFrameLocks xmlns:a="http://schemas.openxmlformats.org/drawingml/2006/main" noChangeAspect="1"/>
+            </wp:cNvGraphicFramePr>
+            <a:graphic xmlns:a="http://schemas.openxmlformats.org/drawingml/2006/main">
+              <a:graphicData uri="http://schemas.openxmlformats.org/drawingml/2006/picture">
+                <pic:pic xmlns:pic="http://schemas.openxmlformats.org/drawingml/2006/picture">
+                  <pic:nvPicPr>
+                    <pic:cNvPr id="974933454" name="Obraz 7" descr="Obraz zawierający tekst, diagram, linia, Równolegle&#10;&#10;Opis wygenerowany automatycznie"/>
+                    <pic:cNvPicPr>
+                      <a:picLocks noChangeAspect="1" noChangeArrowheads="1"/>
+                    </pic:cNvPicPr>
+                  </pic:nvPicPr>
+                  <pic:blipFill>
+                    <a:blip r:embed="rId13">
+                      <a:extLst>
+                        <a:ext uri="{28A0092B-C50C-407E-A947-70E740481C1C}">
+                          <a14:useLocalDpi xmlns:a14="http://schemas.microsoft.com/office/drawing/2010/main" val="0"/>
+                        </a:ext>
+                      </a:extLst>
+                    </a:blip>
+                    <a:srcRect/>
+                    <a:stretch>
+                      <a:fillRect/>
+                    </a:stretch>
+                  </pic:blipFill>
+                  <pic:spPr bwMode="auto">
+                    <a:xfrm>
+                      <a:off x="0" y="0"/>
+                      <a:ext cx="6158260" cy="6699735"/>
+                    </a:xfrm>
+                    <a:prstGeom prst="rect">
+                      <a:avLst/>
+                    </a:prstGeom>
+                    <a:noFill/>
+                    <a:ln>
+                      <a:noFill/>
+                    </a:ln>
+                  </pic:spPr>
+                </pic:pic>
+              </a:graphicData>
+            </a:graphic>
+          </wp:inline>
+        </w:drawing>
+      </w:r>
+    </w:p>
+    <w:p>
+      <w:pPr>
+        <w:tabs>
+          <w:tab w:val="left" w:pos="3840"/>
+        </w:tabs>
+        <w:jc w:val="both"/>
+        <w:rPr>
+          <w:sz w:val="32"/>
+          <w:szCs w:val="32"/>
+        </w:rPr>
+      </w:pPr>
+    </w:p>
+    <w:p>
+      <w:pPr>
+        <w:tabs>
+          <w:tab w:val="left" w:pos="3840"/>
+        </w:tabs>
+        <w:jc w:val="both"/>
+        <w:rPr>
+          <w:sz w:val="32"/>
+          <w:szCs w:val="32"/>
+        </w:rPr>
+      </w:pPr>
+    </w:p>
+    <w:p>
+      <w:pPr>
+        <w:tabs>
+          <w:tab w:val="left" w:pos="3840"/>
+        </w:tabs>
+        <w:jc w:val="both"/>
+        <w:rPr>
+          <w:sz w:val="32"/>
+          <w:szCs w:val="32"/>
+        </w:rPr>
+      </w:pPr>
+    </w:p>
+    <w:p>
+      <w:pPr>
+        <w:tabs>
+          <w:tab w:val="left" w:pos="3840"/>
+        </w:tabs>
+        <w:jc w:val="both"/>
+        <w:rPr>
+          <w:sz w:val="32"/>
+          <w:szCs w:val="32"/>
+        </w:rPr>
+      </w:pPr>
+    </w:p>
+    <w:p>
+      <w:pPr>
+        <w:tabs>
+          <w:tab w:val="left" w:pos="3840"/>
+        </w:tabs>
+        <w:jc w:val="both"/>
+        <w:rPr>
+          <w:sz w:val="32"/>
+          <w:szCs w:val="32"/>
+        </w:rPr>
+      </w:pPr>
+    </w:p>
+    <w:p>
+      <w:pPr>
+        <w:tabs>
+          <w:tab w:val="left" w:pos="3840"/>
+        </w:tabs>
+        <w:jc w:val="both"/>
+        <w:rPr>
+          <w:sz w:val="32"/>
+          <w:szCs w:val="32"/>
+        </w:rPr>
+      </w:pPr>
+      <w:r>
+        <w:rPr>
+          <w:sz w:val="32"/>
+          <w:szCs w:val="32"/>
+        </w:rPr>
+        <w:t>Diagram maszyny stanowej</w:t>
+      </w:r>
+    </w:p>
+    <w:p>
+      <w:pPr>
+        <w:tabs>
+          <w:tab w:val="left" w:pos="3840"/>
+        </w:tabs>
+        <w:jc w:val="both"/>
+        <w:rPr>
+          <w:sz w:val="32"/>
+          <w:szCs w:val="32"/>
+        </w:rPr>
+      </w:pPr>
+      <w:r>
+        <w:rPr>
+          <w:noProof/>
+        </w:rPr>
+        <w:lastRenderedPageBreak/>
+        <w:drawing>
+          <wp:inline distT="0" distB="0" distL="0" distR="0" wp14:anchorId="7B5F51FA" wp14:editId="0AF44DD1">
+            <wp:extent cx="5875020" cy="8303895"/>
+            <wp:effectExtent l="0" t="0" r="0" b="1905"/>
+            <wp:docPr id="414985113" name="Obraz 8" descr="Obraz zawierający tekst, diagram, zrzut ekranu, Plan&#10;&#10;Opis wygenerowany automatycznie"/>
+            <wp:cNvGraphicFramePr>
+              <a:graphicFrameLocks xmlns:a="http://schemas.openxmlformats.org/drawingml/2006/main" noChangeAspect="1"/>
+            </wp:cNvGraphicFramePr>
+            <a:graphic xmlns:a="http://schemas.openxmlformats.org/drawingml/2006/main">
+              <a:graphicData uri="http://schemas.openxmlformats.org/drawingml/2006/picture">
+                <pic:pic xmlns:pic="http://schemas.openxmlformats.org/drawingml/2006/picture">
+                  <pic:nvPicPr>
+                    <pic:cNvPr id="414985113" name="Obraz 8" descr="Obraz zawierający tekst, diagram, zrzut ekranu, Plan&#10;&#10;Opis wygenerowany automatycznie"/>
+                    <pic:cNvPicPr>
+                      <a:picLocks noChangeAspect="1" noChangeArrowheads="1"/>
+                    </pic:cNvPicPr>
+                  </pic:nvPicPr>
+                  <pic:blipFill>
+                    <a:blip r:embed="rId14">
+                      <a:extLst>
+                        <a:ext uri="{28A0092B-C50C-407E-A947-70E740481C1C}">
+                          <a14:useLocalDpi xmlns:a14="http://schemas.microsoft.com/office/drawing/2010/main" val="0"/>
+                        </a:ext>
+                      </a:extLst>
+                    </a:blip>
+                    <a:srcRect/>
+                    <a:stretch>
+                      <a:fillRect/>
+                    </a:stretch>
+                  </pic:blipFill>
+                  <pic:spPr bwMode="auto">
+                    <a:xfrm>
+                      <a:off x="0" y="0"/>
+                      <a:ext cx="5878772" cy="8309198"/>
+                    </a:xfrm>
+                    <a:prstGeom prst="rect">
+                      <a:avLst/>
+                    </a:prstGeom>
+                    <a:noFill/>
+                    <a:ln>
+                      <a:noFill/>
+                    </a:ln>
+                  </pic:spPr>
+                </pic:pic>
+              </a:graphicData>
+            </a:graphic>
+          </wp:inline>
+        </w:drawing>
+      </w:r>
     </w:p>
     <w:sectPr>
       <w:pgSz w:w="11906" w:h="16838"/>
@@ -1290,6 +2268,41 @@
       <w:contextualSpacing/>
     </w:pPr>
   </w:style>
+  <w:style w:type="character" w:styleId="Hipercze">
+    <w:name w:val="Hyperlink"/>
+    <w:basedOn w:val="Domylnaczcionkaakapitu"/>
+    <w:uiPriority w:val="99"/>
+    <w:unhideWhenUsed/>
+    <w:rsid w:val="00D22126"/>
+    <w:rPr>
+      <w:color w:val="0563C1" w:themeColor="hyperlink"/>
+      <w:u w:val="single"/>
+    </w:rPr>
+  </w:style>
+  <w:style w:type="character" w:styleId="Nierozpoznanawzmianka">
+    <w:name w:val="Unresolved Mention"/>
+    <w:basedOn w:val="Domylnaczcionkaakapitu"/>
+    <w:uiPriority w:val="99"/>
+    <w:semiHidden/>
+    <w:unhideWhenUsed/>
+    <w:rsid w:val="00D22126"/>
+    <w:rPr>
+      <w:color w:val="605E5C"/>
+      <w:shd w:val="clear" w:color="auto" w:fill="E1DFDD"/>
+    </w:rPr>
+  </w:style>
+  <w:style w:type="character" w:styleId="UyteHipercze">
+    <w:name w:val="FollowedHyperlink"/>
+    <w:basedOn w:val="Domylnaczcionkaakapitu"/>
+    <w:uiPriority w:val="99"/>
+    <w:semiHidden/>
+    <w:unhideWhenUsed/>
+    <w:rsid w:val="004E55A4"/>
+    <w:rPr>
+      <w:color w:val="954F72" w:themeColor="followedHyperlink"/>
+      <w:u w:val="single"/>
+    </w:rPr>
+  </w:style>
 </w:styles>
 </file>
 

</xml_diff>